<commit_message>
added few more project links
</commit_message>
<xml_diff>
--- a/Yash Chaturvedi.docx
+++ b/Yash Chaturvedi.docx
@@ -63,7 +63,16 @@
           <w:sz w:val="22"/>
           <w:szCs w:val="22"/>
         </w:rPr>
-        <w:t xml:space="preserve">yash.900209@gmail.com </w:t>
+        <w:t>ychaturvedi009@gmail.com</w:t>
+      </w:r>
+      <w:r>
+        <w:rPr>
+          <w:rFonts w:cs="TimesNewRomanPSMT"/>
+          <w:color w:val="0563C2"/>
+          <w:sz w:val="22"/>
+          <w:szCs w:val="22"/>
+        </w:rPr>
+        <w:t xml:space="preserve"> </w:t>
       </w:r>
       <w:r>
         <w:rPr>
@@ -109,7 +118,7 @@
         </w:rPr>
         <w:t xml:space="preserve"> Link: </w:t>
       </w:r>
-      <w:hyperlink r:id="rId5" w:history="1">
+      <w:hyperlink r:id="rId6" w:history="1">
         <w:r>
           <w:rPr>
             <w:rStyle w:val="Hyperlink"/>
@@ -159,7 +168,7 @@
         </w:rPr>
         <w:t xml:space="preserve">  </w:t>
       </w:r>
-      <w:hyperlink r:id="rId6" w:history="1">
+      <w:hyperlink r:id="rId7" w:history="1">
         <w:r>
           <w:rPr>
             <w:rStyle w:val="Hyperlink"/>
@@ -189,25 +198,7 @@
         <w:rPr>
           <w:color w:val="000000"/>
         </w:rPr>
-        <w:t>My profile website</w:t>
-      </w:r>
-      <w:r>
-        <w:rPr>
-          <w:color w:val="000000"/>
-        </w:rPr>
-        <w:t>:</w:t>
-      </w:r>
-      <w:r>
-        <w:rPr>
-          <w:color w:val="000000"/>
-        </w:rPr>
-        <w:t xml:space="preserve"> </w:t>
-      </w:r>
-      <w:r>
-        <w:rPr>
-          <w:color w:val="000000"/>
-        </w:rPr>
-        <w:t xml:space="preserve"> </w:t>
+        <w:t xml:space="preserve">My profile website:  </w:t>
       </w:r>
       <w:r>
         <w:rPr>
@@ -216,16 +207,7 @@
           <w:sz w:val="22"/>
           <w:szCs w:val="22"/>
         </w:rPr>
-        <w:t>ht</w:t>
-      </w:r>
-      <w:r>
-        <w:rPr>
-          <w:rStyle w:val="Hyperlink"/>
-          <w:rFonts w:cs="TimesNewRomanPSMT"/>
-          <w:sz w:val="22"/>
-          <w:szCs w:val="22"/>
-        </w:rPr>
-        <w:t>tps://yashprofile.herokuapp.com</w:t>
+        <w:t>https://yashprofile.herokuapp.com</w:t>
       </w:r>
     </w:p>
     <w:p>
@@ -759,70 +741,21 @@
           <w:sz w:val="22"/>
           <w:szCs w:val="22"/>
         </w:rPr>
-        <w:t>HTML</w:t>
-      </w:r>
-      <w:r>
-        <w:rPr>
-          <w:sz w:val="22"/>
-          <w:szCs w:val="22"/>
-        </w:rPr>
-        <w:t>5</w:t>
-      </w:r>
-      <w:r>
-        <w:rPr>
-          <w:sz w:val="22"/>
-          <w:szCs w:val="22"/>
-        </w:rPr>
-        <w:t>, CSS</w:t>
-      </w:r>
-      <w:r>
-        <w:rPr>
-          <w:sz w:val="22"/>
-          <w:szCs w:val="22"/>
-        </w:rPr>
-        <w:t>3</w:t>
-      </w:r>
-      <w:r>
-        <w:rPr>
-          <w:sz w:val="22"/>
-          <w:szCs w:val="22"/>
-        </w:rPr>
-        <w:t>,</w:t>
-      </w:r>
-      <w:r>
-        <w:rPr>
-          <w:sz w:val="22"/>
-          <w:szCs w:val="22"/>
-        </w:rPr>
-        <w:t xml:space="preserve"> </w:t>
-      </w:r>
-      <w:r>
-        <w:rPr>
-          <w:sz w:val="22"/>
-          <w:szCs w:val="22"/>
-        </w:rPr>
-        <w:t>Sass,</w:t>
-      </w:r>
-      <w:r>
-        <w:rPr>
-          <w:sz w:val="22"/>
-          <w:szCs w:val="22"/>
-        </w:rPr>
-        <w:t xml:space="preserve"> JavaScript, Bootstrap, jQuery, JQuery Mobile</w:t>
-      </w:r>
-      <w:r>
-        <w:rPr>
-          <w:sz w:val="22"/>
-          <w:szCs w:val="22"/>
-        </w:rPr>
-        <w:t>,</w:t>
-      </w:r>
-      <w:r>
-        <w:rPr>
-          <w:sz w:val="22"/>
-          <w:szCs w:val="22"/>
-        </w:rPr>
-        <w:t xml:space="preserve"> AngularJS, React JS, Ajax</w:t>
+        <w:t xml:space="preserve">HTML5, CSS3, Sass, JavaScript, Bootstrap, jQuery, </w:t>
+      </w:r>
+      <w:r>
+        <w:rPr>
+          <w:sz w:val="22"/>
+          <w:szCs w:val="22"/>
+        </w:rPr>
+        <w:t>WordPress</w:t>
+      </w:r>
+      <w:r>
+        <w:rPr>
+          <w:sz w:val="22"/>
+          <w:szCs w:val="22"/>
+        </w:rPr>
+        <w:t>, Angular, React, D3, Ajax</w:t>
       </w:r>
     </w:p>
     <w:p>
@@ -854,6 +787,15 @@
         </w:rPr>
         <w:t>PHP, Python</w:t>
       </w:r>
+      <w:r>
+        <w:rPr>
+          <w:sz w:val="22"/>
+          <w:szCs w:val="22"/>
+        </w:rPr>
+        <w:t>.</w:t>
+      </w:r>
+      <w:bookmarkStart w:id="0" w:name="_GoBack"/>
+      <w:bookmarkEnd w:id="0"/>
     </w:p>
     <w:p>
       <w:pPr>
@@ -891,7 +833,7 @@
           <w:szCs w:val="22"/>
         </w:rPr>
         <w:tab/>
-        <w:t>MS SQL Server 2008 R2, MS Access (2010- 2013), My SQL, Mongo DB</w:t>
+        <w:t>MS SQL Server 2008 R2, MS Access (2010- 2013), My SQL</w:t>
       </w:r>
     </w:p>
     <w:p>
@@ -924,7 +866,49 @@
           <w:szCs w:val="22"/>
         </w:rPr>
         <w:tab/>
-        <w:t xml:space="preserve">MS Visual studio2015, Eclipse, PHP storm, SSH shell, Job scheduling (TWS Tivoli), Cordova, SharePoint 2010/2013, Visio professional 2013 and Android Studio, GitHub, AWS, </w:t>
+        <w:t xml:space="preserve">MS Visual studio2015, Eclipse, </w:t>
+      </w:r>
+      <w:r>
+        <w:rPr>
+          <w:sz w:val="22"/>
+          <w:szCs w:val="22"/>
+        </w:rPr>
+        <w:t>WEB</w:t>
+      </w:r>
+      <w:r>
+        <w:rPr>
+          <w:sz w:val="22"/>
+          <w:szCs w:val="22"/>
+        </w:rPr>
+        <w:t xml:space="preserve"> storm, SSH shell, Job scheduling (TWS Tivoli), Cordova, SharePoint 2010/2013, Visio professional 2013</w:t>
+      </w:r>
+      <w:r>
+        <w:rPr>
+          <w:sz w:val="22"/>
+          <w:szCs w:val="22"/>
+        </w:rPr>
+        <w:t>,</w:t>
+      </w:r>
+      <w:r>
+        <w:rPr>
+          <w:sz w:val="22"/>
+          <w:szCs w:val="22"/>
+        </w:rPr>
+        <w:t xml:space="preserve"> </w:t>
+      </w:r>
+      <w:r>
+        <w:rPr>
+          <w:sz w:val="22"/>
+          <w:szCs w:val="22"/>
+        </w:rPr>
+        <w:t xml:space="preserve">Adobe Photoshop, </w:t>
+      </w:r>
+      <w:r>
+        <w:rPr>
+          <w:sz w:val="22"/>
+          <w:szCs w:val="22"/>
+        </w:rPr>
+        <w:t xml:space="preserve">GitHub, AWS, </w:t>
       </w:r>
       <w:proofErr w:type="spellStart"/>
       <w:r>
@@ -979,22 +963,54 @@
           <w:sz w:val="22"/>
           <w:szCs w:val="22"/>
         </w:rPr>
-        <w:t>Conceptual knowledge</w:t>
-      </w:r>
-      <w:r>
-        <w:rPr>
-          <w:sz w:val="22"/>
-          <w:szCs w:val="22"/>
-        </w:rPr>
-        <w:t>: Agile, Retail,</w:t>
-      </w:r>
-      <w:r>
-        <w:rPr>
-          <w:sz w:val="22"/>
-          <w:szCs w:val="22"/>
-        </w:rPr>
+        <w:t xml:space="preserve">Experience </w:t>
+      </w:r>
+      <w:proofErr w:type="gramStart"/>
+      <w:r>
+        <w:rPr>
+          <w:b/>
+          <w:sz w:val="22"/>
+          <w:szCs w:val="22"/>
+        </w:rPr>
+        <w:t>In</w:t>
+      </w:r>
+      <w:r>
+        <w:rPr>
+          <w:sz w:val="22"/>
+          <w:szCs w:val="22"/>
+        </w:rPr>
+        <w:t>:</w:t>
+      </w:r>
+      <w:r>
+        <w:rPr>
+          <w:sz w:val="22"/>
+          <w:szCs w:val="22"/>
+        </w:rPr>
+        <w:tab/>
+      </w:r>
+      <w:r>
+        <w:rPr>
+          <w:sz w:val="22"/>
+          <w:szCs w:val="22"/>
+        </w:rPr>
+        <w:tab/>
         <w:t xml:space="preserve"> </w:t>
       </w:r>
+      <w:r>
+        <w:rPr>
+          <w:sz w:val="22"/>
+          <w:szCs w:val="22"/>
+        </w:rPr>
+        <w:t xml:space="preserve"> Agile</w:t>
+      </w:r>
+      <w:proofErr w:type="gramEnd"/>
+      <w:r>
+        <w:rPr>
+          <w:sz w:val="22"/>
+          <w:szCs w:val="22"/>
+        </w:rPr>
+        <w:t xml:space="preserve">, Retail, </w:t>
+      </w:r>
       <w:proofErr w:type="spellStart"/>
       <w:r>
         <w:rPr>
@@ -1009,21 +1025,7 @@
           <w:sz w:val="22"/>
           <w:szCs w:val="22"/>
         </w:rPr>
-        <w:t xml:space="preserve"> APIs</w:t>
-      </w:r>
-      <w:r>
-        <w:rPr>
-          <w:sz w:val="22"/>
-          <w:szCs w:val="22"/>
-        </w:rPr>
-        <w:t>,</w:t>
-      </w:r>
-      <w:r>
-        <w:rPr>
-          <w:sz w:val="22"/>
-          <w:szCs w:val="22"/>
-        </w:rPr>
-        <w:t xml:space="preserve"> Algorithmic and problem solving skills, Experience in SDLC and OOP</w:t>
+        <w:t xml:space="preserve"> APIs, Algorithmic and problem solving skills, SDLC and OOP</w:t>
       </w:r>
     </w:p>
     <w:p>
@@ -1164,7 +1166,6 @@
       </w:r>
       <w:r>
         <w:rPr>
-          <w:b/>
           <w:sz w:val="22"/>
           <w:szCs w:val="22"/>
         </w:rPr>
@@ -1188,9 +1189,23 @@
           <w:sz w:val="22"/>
           <w:szCs w:val="22"/>
         </w:rPr>
-        <w:t xml:space="preserve">Did mobile optimization/UI  for website </w:t>
-      </w:r>
-      <w:hyperlink r:id="rId7" w:history="1">
+        <w:t xml:space="preserve">Did </w:t>
+      </w:r>
+      <w:r>
+        <w:rPr>
+          <w:sz w:val="22"/>
+          <w:szCs w:val="22"/>
+        </w:rPr>
+        <w:t>Responsive design</w:t>
+      </w:r>
+      <w:r>
+        <w:rPr>
+          <w:sz w:val="22"/>
+          <w:szCs w:val="22"/>
+        </w:rPr>
+        <w:t xml:space="preserve">/UI  for website </w:t>
+      </w:r>
+      <w:hyperlink r:id="rId8" w:history="1">
         <w:r>
           <w:rPr>
             <w:rStyle w:val="Hyperlink"/>
@@ -1216,7 +1231,37 @@
           <w:sz w:val="22"/>
           <w:szCs w:val="22"/>
         </w:rPr>
-        <w:t>Using GitHub as version control and pushing the code live.</w:t>
+        <w:t xml:space="preserve">Using </w:t>
+      </w:r>
+      <w:r>
+        <w:rPr>
+          <w:b/>
+          <w:sz w:val="22"/>
+          <w:szCs w:val="22"/>
+        </w:rPr>
+        <w:t>GitHub for</w:t>
+      </w:r>
+      <w:r>
+        <w:rPr>
+          <w:b/>
+          <w:sz w:val="22"/>
+          <w:szCs w:val="22"/>
+        </w:rPr>
+        <w:t xml:space="preserve"> version control</w:t>
+      </w:r>
+      <w:r>
+        <w:rPr>
+          <w:sz w:val="22"/>
+          <w:szCs w:val="22"/>
+        </w:rPr>
+        <w:t xml:space="preserve"> and </w:t>
+      </w:r>
+      <w:r>
+        <w:rPr>
+          <w:sz w:val="22"/>
+          <w:szCs w:val="22"/>
+        </w:rPr>
+        <w:t>deployment.</w:t>
       </w:r>
     </w:p>
     <w:p>
@@ -1261,13 +1306,10 @@
       <w:pPr>
         <w:pStyle w:val="NoSpacing"/>
         <w:rPr>
-          <w:b/>
-          <w:sz w:val="22"/>
-          <w:szCs w:val="22"/>
-        </w:rPr>
-      </w:pPr>
-      <w:bookmarkStart w:id="0" w:name="_GoBack"/>
-      <w:bookmarkEnd w:id="0"/>
+          <w:sz w:val="22"/>
+          <w:szCs w:val="22"/>
+        </w:rPr>
+      </w:pPr>
       <w:r>
         <w:rPr>
           <w:b/>
@@ -1281,32 +1323,7 @@
           <w:sz w:val="22"/>
           <w:szCs w:val="22"/>
         </w:rPr>
-        <w:t>May 2012 – July 2015 BestBuy</w:t>
-      </w:r>
-      <w:r>
-        <w:rPr>
-          <w:i/>
-          <w:sz w:val="22"/>
-          <w:szCs w:val="22"/>
-          <w:u w:val="single"/>
-        </w:rPr>
-        <w:t xml:space="preserve"> (Developer)</w:t>
-      </w:r>
-      <w:r>
-        <w:rPr>
-          <w:i/>
-          <w:sz w:val="22"/>
-          <w:szCs w:val="22"/>
-        </w:rPr>
-        <w:t xml:space="preserve">                                                                                                                                                 </w:t>
-      </w:r>
-      <w:r>
-        <w:rPr>
-          <w:b/>
-          <w:sz w:val="22"/>
-          <w:szCs w:val="22"/>
-        </w:rPr>
-        <w:t>Mumbai, India</w:t>
+        <w:t xml:space="preserve">May 2012 – July 2015 </w:t>
       </w:r>
     </w:p>
     <w:p>
@@ -1326,23 +1343,92 @@
           <w:sz w:val="22"/>
           <w:szCs w:val="22"/>
         </w:rPr>
-        <w:t xml:space="preserve">Created knowledge transfer Utility tool using HTML/CSS/JavaScript/PHP/MYSQL and hosted it on Accenture’s </w:t>
-      </w:r>
-      <w:proofErr w:type="gramStart"/>
-      <w:r>
-        <w:rPr>
-          <w:sz w:val="22"/>
-          <w:szCs w:val="22"/>
-        </w:rPr>
-        <w:t>SharePoint which</w:t>
-      </w:r>
-      <w:proofErr w:type="gramEnd"/>
-      <w:r>
-        <w:rPr>
-          <w:sz w:val="22"/>
-          <w:szCs w:val="22"/>
-        </w:rPr>
-        <w:t xml:space="preserve"> saved 100s of manual training hours and helped resources build their knowledge base.</w:t>
+        <w:t xml:space="preserve">Developer for client </w:t>
+      </w:r>
+      <w:r>
+        <w:rPr>
+          <w:sz w:val="22"/>
+          <w:szCs w:val="22"/>
+        </w:rPr>
+        <w:t>BestBuy</w:t>
+      </w:r>
+      <w:r>
+        <w:rPr>
+          <w:sz w:val="22"/>
+          <w:szCs w:val="22"/>
+        </w:rPr>
+        <w:tab/>
+      </w:r>
+      <w:r>
+        <w:rPr>
+          <w:sz w:val="22"/>
+          <w:szCs w:val="22"/>
+        </w:rPr>
+        <w:tab/>
+      </w:r>
+      <w:r>
+        <w:rPr>
+          <w:sz w:val="22"/>
+          <w:szCs w:val="22"/>
+        </w:rPr>
+        <w:tab/>
+      </w:r>
+      <w:r>
+        <w:rPr>
+          <w:sz w:val="22"/>
+          <w:szCs w:val="22"/>
+        </w:rPr>
+        <w:tab/>
+      </w:r>
+      <w:r>
+        <w:rPr>
+          <w:sz w:val="22"/>
+          <w:szCs w:val="22"/>
+        </w:rPr>
+        <w:tab/>
+      </w:r>
+      <w:r>
+        <w:rPr>
+          <w:sz w:val="22"/>
+          <w:szCs w:val="22"/>
+        </w:rPr>
+        <w:tab/>
+      </w:r>
+      <w:r>
+        <w:rPr>
+          <w:sz w:val="22"/>
+          <w:szCs w:val="22"/>
+        </w:rPr>
+        <w:tab/>
+      </w:r>
+      <w:r>
+        <w:rPr>
+          <w:sz w:val="22"/>
+          <w:szCs w:val="22"/>
+        </w:rPr>
+        <w:tab/>
+        <w:t xml:space="preserve">        </w:t>
+      </w:r>
+      <w:r>
+        <w:rPr>
+          <w:sz w:val="22"/>
+          <w:szCs w:val="22"/>
+        </w:rPr>
+        <w:t>Mumbai,</w:t>
+      </w:r>
+      <w:r>
+        <w:rPr>
+          <w:sz w:val="22"/>
+          <w:szCs w:val="22"/>
+        </w:rPr>
+        <w:t xml:space="preserve"> </w:t>
+      </w:r>
+      <w:r>
+        <w:rPr>
+          <w:sz w:val="22"/>
+          <w:szCs w:val="22"/>
+        </w:rPr>
+        <w:t>India</w:t>
       </w:r>
     </w:p>
     <w:p>
@@ -1362,7 +1448,51 @@
           <w:sz w:val="22"/>
           <w:szCs w:val="22"/>
         </w:rPr>
-        <w:t>More than 3 Years of experience in developing UI/Front end and good understanding of DOM.</w:t>
+        <w:t>Created knowledge transfer Utility tool using HTML</w:t>
+      </w:r>
+      <w:r>
+        <w:rPr>
+          <w:sz w:val="22"/>
+          <w:szCs w:val="22"/>
+        </w:rPr>
+        <w:t>5</w:t>
+      </w:r>
+      <w:r>
+        <w:rPr>
+          <w:sz w:val="22"/>
+          <w:szCs w:val="22"/>
+        </w:rPr>
+        <w:t>/CSS</w:t>
+      </w:r>
+      <w:r>
+        <w:rPr>
+          <w:sz w:val="22"/>
+          <w:szCs w:val="22"/>
+        </w:rPr>
+        <w:t>3</w:t>
+      </w:r>
+      <w:r>
+        <w:rPr>
+          <w:sz w:val="22"/>
+          <w:szCs w:val="22"/>
+        </w:rPr>
+        <w:t xml:space="preserve">/JavaScript/PHP/MYSQL and hosted it on Accenture’s </w:t>
+      </w:r>
+      <w:proofErr w:type="gramStart"/>
+      <w:r>
+        <w:rPr>
+          <w:sz w:val="22"/>
+          <w:szCs w:val="22"/>
+        </w:rPr>
+        <w:t>SharePoint which</w:t>
+      </w:r>
+      <w:proofErr w:type="gramEnd"/>
+      <w:r>
+        <w:rPr>
+          <w:sz w:val="22"/>
+          <w:szCs w:val="22"/>
+        </w:rPr>
+        <w:t xml:space="preserve"> saved 100s of manual training hours and helped resources build their knowledge base.</w:t>
       </w:r>
     </w:p>
     <w:p>
@@ -1382,43 +1512,21 @@
           <w:sz w:val="22"/>
           <w:szCs w:val="22"/>
         </w:rPr>
-        <w:t xml:space="preserve">Developer in “Breeze” </w:t>
-      </w:r>
-      <w:r>
-        <w:rPr>
-          <w:sz w:val="22"/>
-          <w:szCs w:val="22"/>
-        </w:rPr>
-        <w:t>in .NET frame</w:t>
-      </w:r>
-      <w:r>
-        <w:rPr>
-          <w:sz w:val="22"/>
-          <w:szCs w:val="22"/>
-        </w:rPr>
-        <w:t>work 4.5(</w:t>
-      </w:r>
-      <w:r>
-        <w:rPr>
-          <w:b/>
-          <w:sz w:val="22"/>
-          <w:szCs w:val="22"/>
-        </w:rPr>
-        <w:t>C# 5.0</w:t>
-      </w:r>
-      <w:r>
-        <w:rPr>
-          <w:sz w:val="22"/>
-          <w:szCs w:val="22"/>
-        </w:rPr>
-        <w:t>)</w:t>
-      </w:r>
-      <w:r>
-        <w:rPr>
-          <w:sz w:val="22"/>
-          <w:szCs w:val="22"/>
-        </w:rPr>
-        <w:t>.</w:t>
+        <w:t xml:space="preserve">More than 3 Years of experience in </w:t>
+      </w:r>
+      <w:r>
+        <w:rPr>
+          <w:sz w:val="22"/>
+          <w:szCs w:val="22"/>
+        </w:rPr>
+        <w:t>developing UI/Front end and great</w:t>
+      </w:r>
+      <w:r>
+        <w:rPr>
+          <w:sz w:val="22"/>
+          <w:szCs w:val="22"/>
+        </w:rPr>
+        <w:t xml:space="preserve"> understanding of DOM.</w:t>
       </w:r>
     </w:p>
     <w:p>
@@ -1438,7 +1546,22 @@
           <w:sz w:val="22"/>
           <w:szCs w:val="22"/>
         </w:rPr>
-        <w:t>Deployed several Projects in Breeze independently used visual studio 2012 for development.</w:t>
+        <w:t>Developer in “Breeze” in .NET framework 4.5(</w:t>
+      </w:r>
+      <w:r>
+        <w:rPr>
+          <w:b/>
+          <w:sz w:val="22"/>
+          <w:szCs w:val="22"/>
+        </w:rPr>
+        <w:t>C# 5.0</w:t>
+      </w:r>
+      <w:r>
+        <w:rPr>
+          <w:sz w:val="22"/>
+          <w:szCs w:val="22"/>
+        </w:rPr>
+        <w:t>).</w:t>
       </w:r>
     </w:p>
     <w:p>
@@ -1458,22 +1581,7 @@
           <w:sz w:val="22"/>
           <w:szCs w:val="22"/>
         </w:rPr>
-        <w:t xml:space="preserve">Used </w:t>
-      </w:r>
-      <w:r>
-        <w:rPr>
-          <w:b/>
-          <w:sz w:val="22"/>
-          <w:szCs w:val="22"/>
-        </w:rPr>
-        <w:t>Unix SSH</w:t>
-      </w:r>
-      <w:r>
-        <w:rPr>
-          <w:sz w:val="22"/>
-          <w:szCs w:val="22"/>
-        </w:rPr>
-        <w:t xml:space="preserve"> to write commands and created batch jobs to test ‘connecting adapters’.</w:t>
+        <w:t>Used windows form application for releases.</w:t>
       </w:r>
     </w:p>
     <w:p>
@@ -1493,22 +1601,7 @@
           <w:sz w:val="22"/>
           <w:szCs w:val="22"/>
         </w:rPr>
-        <w:t xml:space="preserve">Wrote store procedures in SQL for BestBuy’s CRM project in </w:t>
-      </w:r>
-      <w:r>
-        <w:rPr>
-          <w:b/>
-          <w:sz w:val="22"/>
-          <w:szCs w:val="22"/>
-        </w:rPr>
-        <w:t>SQL server 2008</w:t>
-      </w:r>
-      <w:r>
-        <w:rPr>
-          <w:sz w:val="22"/>
-          <w:szCs w:val="22"/>
-        </w:rPr>
-        <w:t xml:space="preserve">. </w:t>
+        <w:t>Deployed several Projects in Breeze independently used visual studio 2012 for development.</w:t>
       </w:r>
     </w:p>
     <w:p>
@@ -1528,22 +1621,22 @@
           <w:sz w:val="22"/>
           <w:szCs w:val="22"/>
         </w:rPr>
-        <w:t xml:space="preserve">Deployed service applications ‘NOVA’ using </w:t>
-      </w:r>
-      <w:r>
-        <w:rPr>
-          <w:b/>
-          <w:sz w:val="22"/>
-          <w:szCs w:val="22"/>
-        </w:rPr>
-        <w:t>AGILE</w:t>
-      </w:r>
-      <w:r>
-        <w:rPr>
-          <w:sz w:val="22"/>
-          <w:szCs w:val="22"/>
-        </w:rPr>
-        <w:t xml:space="preserve"> methodology.</w:t>
+        <w:t xml:space="preserve">Used </w:t>
+      </w:r>
+      <w:r>
+        <w:rPr>
+          <w:b/>
+          <w:sz w:val="22"/>
+          <w:szCs w:val="22"/>
+        </w:rPr>
+        <w:t>Unix SSH</w:t>
+      </w:r>
+      <w:r>
+        <w:rPr>
+          <w:sz w:val="22"/>
+          <w:szCs w:val="22"/>
+        </w:rPr>
+        <w:t xml:space="preserve"> to write commands and created batch jobs to test ‘connecting adapters’.</w:t>
       </w:r>
     </w:p>
     <w:p>
@@ -1563,27 +1656,22 @@
           <w:sz w:val="22"/>
           <w:szCs w:val="22"/>
         </w:rPr>
-        <w:t>Created an Offline tool using Visual Basic/Macros for allocation of hours to resources and generate reports.</w:t>
-      </w:r>
-    </w:p>
-    <w:p>
-      <w:pPr>
-        <w:pStyle w:val="NoSpacing"/>
-        <w:rPr>
-          <w:i/>
-          <w:sz w:val="22"/>
-          <w:szCs w:val="22"/>
-          <w:u w:val="single"/>
-        </w:rPr>
-      </w:pPr>
-      <w:r>
-        <w:rPr>
-          <w:i/>
-          <w:sz w:val="22"/>
-          <w:szCs w:val="22"/>
-          <w:u w:val="single"/>
-        </w:rPr>
-        <w:t>One Walgreens (Tester/QA)</w:t>
+        <w:t xml:space="preserve">Wrote store procedures in SQL for BestBuy’s CRM project in </w:t>
+      </w:r>
+      <w:r>
+        <w:rPr>
+          <w:b/>
+          <w:sz w:val="22"/>
+          <w:szCs w:val="22"/>
+        </w:rPr>
+        <w:t>SQL server 2008</w:t>
+      </w:r>
+      <w:r>
+        <w:rPr>
+          <w:sz w:val="22"/>
+          <w:szCs w:val="22"/>
+        </w:rPr>
+        <w:t xml:space="preserve">. </w:t>
       </w:r>
     </w:p>
     <w:p>
@@ -1603,7 +1691,42 @@
           <w:sz w:val="22"/>
           <w:szCs w:val="22"/>
         </w:rPr>
-        <w:t>In charge of Application Product testing, Regression testing and Smoke testing.</w:t>
+        <w:t xml:space="preserve">Deployed service applications ‘NOVA’ using </w:t>
+      </w:r>
+      <w:r>
+        <w:rPr>
+          <w:b/>
+          <w:sz w:val="22"/>
+          <w:szCs w:val="22"/>
+        </w:rPr>
+        <w:t>AGILE</w:t>
+      </w:r>
+      <w:r>
+        <w:rPr>
+          <w:sz w:val="22"/>
+          <w:szCs w:val="22"/>
+        </w:rPr>
+        <w:t xml:space="preserve"> methodology.</w:t>
+      </w:r>
+    </w:p>
+    <w:p>
+      <w:pPr>
+        <w:pStyle w:val="NoSpacing"/>
+        <w:rPr>
+          <w:b/>
+          <w:sz w:val="22"/>
+          <w:szCs w:val="22"/>
+          <w:u w:val="single"/>
+        </w:rPr>
+      </w:pPr>
+      <w:r>
+        <w:rPr>
+          <w:b/>
+          <w:sz w:val="22"/>
+          <w:szCs w:val="22"/>
+          <w:u w:val="single"/>
+        </w:rPr>
+        <w:t>Independent &amp; Academic Projects</w:t>
       </w:r>
     </w:p>
     <w:p>
@@ -1623,101 +1746,9 @@
           <w:sz w:val="22"/>
           <w:szCs w:val="22"/>
         </w:rPr>
-        <w:t>Understand Clients requirements and create test plans accordingly.</w:t>
-      </w:r>
-    </w:p>
-    <w:p>
-      <w:pPr>
-        <w:pStyle w:val="NoSpacing"/>
-        <w:rPr>
-          <w:b/>
-          <w:sz w:val="22"/>
-          <w:szCs w:val="22"/>
-          <w:u w:val="single"/>
-        </w:rPr>
-      </w:pPr>
-      <w:r>
-        <w:rPr>
-          <w:b/>
-          <w:sz w:val="22"/>
-          <w:szCs w:val="22"/>
-          <w:u w:val="single"/>
-        </w:rPr>
-        <w:t>Independent &amp; Academic</w:t>
-      </w:r>
-      <w:r>
-        <w:rPr>
-          <w:b/>
-          <w:sz w:val="22"/>
-          <w:szCs w:val="22"/>
-          <w:u w:val="single"/>
-        </w:rPr>
-        <w:t xml:space="preserve"> </w:t>
-      </w:r>
-      <w:r>
-        <w:rPr>
-          <w:b/>
-          <w:sz w:val="22"/>
-          <w:szCs w:val="22"/>
-          <w:u w:val="single"/>
-        </w:rPr>
-        <w:t>Projects</w:t>
-      </w:r>
-    </w:p>
-    <w:p>
-      <w:pPr>
-        <w:pStyle w:val="NoSpacing"/>
-        <w:numPr>
-          <w:ilvl w:val="0"/>
-          <w:numId w:val="3"/>
-        </w:numPr>
-        <w:rPr>
-          <w:sz w:val="22"/>
-          <w:szCs w:val="22"/>
-        </w:rPr>
-      </w:pPr>
-      <w:r>
-        <w:rPr>
-          <w:sz w:val="22"/>
-          <w:szCs w:val="22"/>
-        </w:rPr>
-        <w:t>Created a multi-utility website for students using HTML/CSS/ JavaScript/PHP /MYSQL and MVC.</w:t>
-      </w:r>
-    </w:p>
-    <w:p>
-      <w:pPr>
-        <w:pStyle w:val="NoSpacing"/>
-        <w:numPr>
-          <w:ilvl w:val="0"/>
-          <w:numId w:val="3"/>
-        </w:numPr>
-        <w:rPr>
-          <w:sz w:val="22"/>
-          <w:szCs w:val="22"/>
-        </w:rPr>
-      </w:pPr>
-      <w:r>
-        <w:rPr>
-          <w:sz w:val="22"/>
-          <w:szCs w:val="22"/>
-        </w:rPr>
-        <w:t>Created a web estimator</w:t>
-      </w:r>
-      <w:r>
-        <w:rPr>
-          <w:sz w:val="22"/>
-          <w:szCs w:val="22"/>
-        </w:rPr>
-        <w:t xml:space="preserve"> tool to estimate commission of realtor agents </w:t>
-      </w:r>
-      <w:r>
-        <w:rPr>
-          <w:sz w:val="22"/>
-          <w:szCs w:val="22"/>
-        </w:rPr>
-        <w:t>(</w:t>
-      </w:r>
-      <w:hyperlink r:id="rId8" w:history="1">
+        <w:t>Created a web estimator tool to estimate commission of realtor agents (</w:t>
+      </w:r>
+      <w:hyperlink r:id="rId9" w:history="1">
         <w:r>
           <w:rPr>
             <w:rStyle w:val="Hyperlink"/>
@@ -1732,14 +1763,7 @@
           <w:sz w:val="22"/>
           <w:szCs w:val="22"/>
         </w:rPr>
-        <w:t>/</w:t>
-      </w:r>
-      <w:r>
-        <w:rPr>
-          <w:sz w:val="22"/>
-          <w:szCs w:val="22"/>
-        </w:rPr>
-        <w:t>)</w:t>
+        <w:t>/)</w:t>
       </w:r>
     </w:p>
     <w:p>
@@ -1759,7 +1783,35 @@
           <w:sz w:val="22"/>
           <w:szCs w:val="22"/>
         </w:rPr>
-        <w:t>Created a web application to search, add to cart, buy music from a store and generate receipt.</w:t>
+        <w:t>Created a multi-utility website for students using HTML</w:t>
+      </w:r>
+      <w:r>
+        <w:rPr>
+          <w:sz w:val="22"/>
+          <w:szCs w:val="22"/>
+        </w:rPr>
+        <w:t>5</w:t>
+      </w:r>
+      <w:r>
+        <w:rPr>
+          <w:sz w:val="22"/>
+          <w:szCs w:val="22"/>
+        </w:rPr>
+        <w:t>/CSS</w:t>
+      </w:r>
+      <w:r>
+        <w:rPr>
+          <w:sz w:val="22"/>
+          <w:szCs w:val="22"/>
+        </w:rPr>
+        <w:t>3</w:t>
+      </w:r>
+      <w:r>
+        <w:rPr>
+          <w:sz w:val="22"/>
+          <w:szCs w:val="22"/>
+        </w:rPr>
+        <w:t>/ JavaScript/PHP /MYSQL and MVC.</w:t>
       </w:r>
     </w:p>
     <w:p>
@@ -1779,12 +1831,66 @@
           <w:sz w:val="22"/>
           <w:szCs w:val="22"/>
         </w:rPr>
+        <w:t>Created a web application to search, add to cart, buy music from a store and generate receipt.</w:t>
+      </w:r>
+    </w:p>
+    <w:p>
+      <w:pPr>
+        <w:pStyle w:val="NoSpacing"/>
+        <w:numPr>
+          <w:ilvl w:val="0"/>
+          <w:numId w:val="3"/>
+        </w:numPr>
+        <w:rPr>
+          <w:sz w:val="22"/>
+          <w:szCs w:val="22"/>
+        </w:rPr>
+      </w:pPr>
+      <w:r>
+        <w:rPr>
+          <w:sz w:val="22"/>
+          <w:szCs w:val="22"/>
+        </w:rPr>
         <w:t>Created a French tutorial mobile application using JQuery mobile and apache Cordova.</w:t>
       </w:r>
     </w:p>
     <w:p>
       <w:pPr>
         <w:pStyle w:val="NoSpacing"/>
+        <w:numPr>
+          <w:ilvl w:val="0"/>
+          <w:numId w:val="3"/>
+        </w:numPr>
+        <w:rPr>
+          <w:sz w:val="22"/>
+          <w:szCs w:val="22"/>
+        </w:rPr>
+      </w:pPr>
+      <w:r>
+        <w:rPr>
+          <w:sz w:val="22"/>
+          <w:szCs w:val="22"/>
+        </w:rPr>
+        <w:t xml:space="preserve">Knowledge of using </w:t>
+      </w:r>
+      <w:r>
+        <w:rPr>
+          <w:sz w:val="22"/>
+          <w:szCs w:val="22"/>
+        </w:rPr>
+        <w:t>debugging</w:t>
+      </w:r>
+      <w:r>
+        <w:rPr>
+          <w:sz w:val="22"/>
+          <w:szCs w:val="22"/>
+        </w:rPr>
+        <w:t xml:space="preserve"> tools like firebug/chrome inspector tool.</w:t>
+      </w:r>
+    </w:p>
+    <w:p>
+      <w:pPr>
+        <w:pStyle w:val="NoSpacing"/>
         <w:rPr>
           <w:b/>
           <w:sz w:val="22"/>
@@ -1799,7 +1905,16 @@
           <w:szCs w:val="22"/>
           <w:u w:val="single"/>
         </w:rPr>
-        <w:t>PROFESSIONAL ACHIVEMENTS</w:t>
+        <w:t>ACHIVEMENTS</w:t>
+      </w:r>
+      <w:r>
+        <w:rPr>
+          <w:b/>
+          <w:sz w:val="22"/>
+          <w:szCs w:val="22"/>
+          <w:u w:val="single"/>
+        </w:rPr>
+        <w:t xml:space="preserve"> &amp; CERTIFICATIONS</w:t>
       </w:r>
     </w:p>
     <w:p>
@@ -1832,8 +1947,11 @@
           <w:numId w:val="4"/>
         </w:numPr>
         <w:rPr>
-          <w:sz w:val="22"/>
-          <w:szCs w:val="22"/>
+          <w:rStyle w:val="Hyperlink"/>
+          <w:color w:val="auto"/>
+          <w:sz w:val="22"/>
+          <w:szCs w:val="22"/>
+          <w:u w:val="none"/>
           <w:lang w:bidi="en-US"/>
         </w:rPr>
       </w:pPr>
@@ -1843,37 +1961,19 @@
           <w:szCs w:val="22"/>
           <w:lang w:bidi="en-US"/>
         </w:rPr>
-        <w:t xml:space="preserve">Certified Application Tester in Accenture with support of the </w:t>
-      </w:r>
-      <w:r>
-        <w:rPr>
-          <w:b/>
-          <w:sz w:val="22"/>
-          <w:szCs w:val="22"/>
-          <w:lang w:bidi="en-US"/>
-        </w:rPr>
-        <w:t xml:space="preserve">Massachusetts Institute </w:t>
-      </w:r>
-      <w:proofErr w:type="gramStart"/>
-      <w:r>
-        <w:rPr>
-          <w:b/>
-          <w:sz w:val="22"/>
-          <w:szCs w:val="22"/>
-          <w:lang w:bidi="en-US"/>
-        </w:rPr>
-        <w:t>Of</w:t>
-      </w:r>
-      <w:proofErr w:type="gramEnd"/>
-      <w:r>
-        <w:rPr>
-          <w:b/>
-          <w:sz w:val="22"/>
-          <w:szCs w:val="22"/>
-          <w:lang w:bidi="en-US"/>
-        </w:rPr>
-        <w:t xml:space="preserve"> Technology.</w:t>
-      </w:r>
+        <w:t xml:space="preserve">Multiple certifications in web development see </w:t>
+      </w:r>
+      <w:hyperlink r:id="rId10" w:history="1">
+        <w:r>
+          <w:rPr>
+            <w:rStyle w:val="Hyperlink"/>
+            <w:sz w:val="22"/>
+            <w:szCs w:val="22"/>
+            <w:lang w:bidi="en-US"/>
+          </w:rPr>
+          <w:t>https://www.linkedin.com/in/yashgchaturvedi/</w:t>
+        </w:r>
+      </w:hyperlink>
     </w:p>
     <w:p>
       <w:pPr>
@@ -1892,6 +1992,57 @@
         <w:rPr>
           <w:sz w:val="22"/>
           <w:szCs w:val="22"/>
+          <w:lang w:bidi="en-US"/>
+        </w:rPr>
+        <w:t xml:space="preserve">Certified Application Tester in Accenture with support of the </w:t>
+      </w:r>
+      <w:r>
+        <w:rPr>
+          <w:b/>
+          <w:sz w:val="22"/>
+          <w:szCs w:val="22"/>
+          <w:lang w:bidi="en-US"/>
+        </w:rPr>
+        <w:t xml:space="preserve">Massachusetts Institute </w:t>
+      </w:r>
+      <w:proofErr w:type="gramStart"/>
+      <w:r>
+        <w:rPr>
+          <w:b/>
+          <w:sz w:val="22"/>
+          <w:szCs w:val="22"/>
+          <w:lang w:bidi="en-US"/>
+        </w:rPr>
+        <w:t>Of</w:t>
+      </w:r>
+      <w:proofErr w:type="gramEnd"/>
+      <w:r>
+        <w:rPr>
+          <w:b/>
+          <w:sz w:val="22"/>
+          <w:szCs w:val="22"/>
+          <w:lang w:bidi="en-US"/>
+        </w:rPr>
+        <w:t xml:space="preserve"> Technology.</w:t>
+      </w:r>
+    </w:p>
+    <w:p>
+      <w:pPr>
+        <w:pStyle w:val="NoSpacing"/>
+        <w:numPr>
+          <w:ilvl w:val="0"/>
+          <w:numId w:val="4"/>
+        </w:numPr>
+        <w:rPr>
+          <w:sz w:val="22"/>
+          <w:szCs w:val="22"/>
+          <w:lang w:bidi="en-US"/>
+        </w:rPr>
+      </w:pPr>
+      <w:r>
+        <w:rPr>
+          <w:sz w:val="22"/>
+          <w:szCs w:val="22"/>
         </w:rPr>
         <w:t>Trained 60 trainees in Quality Assurance at</w:t>
       </w:r>
@@ -1904,7 +2055,6 @@
         <w:t xml:space="preserve"> Accenture.</w:t>
       </w:r>
     </w:p>
-    <w:p/>
     <w:sectPr>
       <w:pgSz w:w="12240" w:h="15840"/>
       <w:pgMar w:top="720" w:right="720" w:bottom="720" w:left="720" w:header="720" w:footer="720" w:gutter="0"/>
@@ -2046,7 +2196,7 @@
         <w:rFonts w:ascii="Symbol" w:hAnsi="Symbol" w:hint="default"/>
       </w:rPr>
     </w:lvl>
-    <w:lvl w:ilvl="1" w:tplc="04090003">
+    <w:lvl w:ilvl="1" w:tplc="04090003" w:tentative="1">
       <w:start w:val="1"/>
       <w:numFmt w:val="bullet"/>
       <w:lvlText w:val="o"/>
@@ -2058,7 +2208,7 @@
         <w:rFonts w:ascii="Courier New" w:hAnsi="Courier New" w:cs="Courier New" w:hint="default"/>
       </w:rPr>
     </w:lvl>
-    <w:lvl w:ilvl="2" w:tplc="04090005">
+    <w:lvl w:ilvl="2" w:tplc="04090005" w:tentative="1">
       <w:start w:val="1"/>
       <w:numFmt w:val="bullet"/>
       <w:lvlText w:val=""/>
@@ -2070,7 +2220,7 @@
         <w:rFonts w:ascii="Wingdings" w:hAnsi="Wingdings" w:hint="default"/>
       </w:rPr>
     </w:lvl>
-    <w:lvl w:ilvl="3" w:tplc="04090001">
+    <w:lvl w:ilvl="3" w:tplc="04090001" w:tentative="1">
       <w:start w:val="1"/>
       <w:numFmt w:val="bullet"/>
       <w:lvlText w:val=""/>
@@ -2082,7 +2232,7 @@
         <w:rFonts w:ascii="Symbol" w:hAnsi="Symbol" w:hint="default"/>
       </w:rPr>
     </w:lvl>
-    <w:lvl w:ilvl="4" w:tplc="04090003">
+    <w:lvl w:ilvl="4" w:tplc="04090003" w:tentative="1">
       <w:start w:val="1"/>
       <w:numFmt w:val="bullet"/>
       <w:lvlText w:val="o"/>
@@ -2094,7 +2244,7 @@
         <w:rFonts w:ascii="Courier New" w:hAnsi="Courier New" w:cs="Courier New" w:hint="default"/>
       </w:rPr>
     </w:lvl>
-    <w:lvl w:ilvl="5" w:tplc="04090005">
+    <w:lvl w:ilvl="5" w:tplc="04090005" w:tentative="1">
       <w:start w:val="1"/>
       <w:numFmt w:val="bullet"/>
       <w:lvlText w:val=""/>
@@ -2106,7 +2256,7 @@
         <w:rFonts w:ascii="Wingdings" w:hAnsi="Wingdings" w:hint="default"/>
       </w:rPr>
     </w:lvl>
-    <w:lvl w:ilvl="6" w:tplc="04090001">
+    <w:lvl w:ilvl="6" w:tplc="04090001" w:tentative="1">
       <w:start w:val="1"/>
       <w:numFmt w:val="bullet"/>
       <w:lvlText w:val=""/>
@@ -2118,7 +2268,7 @@
         <w:rFonts w:ascii="Symbol" w:hAnsi="Symbol" w:hint="default"/>
       </w:rPr>
     </w:lvl>
-    <w:lvl w:ilvl="7" w:tplc="04090003">
+    <w:lvl w:ilvl="7" w:tplc="04090003" w:tentative="1">
       <w:start w:val="1"/>
       <w:numFmt w:val="bullet"/>
       <w:lvlText w:val="o"/>
@@ -2130,7 +2280,7 @@
         <w:rFonts w:ascii="Courier New" w:hAnsi="Courier New" w:cs="Courier New" w:hint="default"/>
       </w:rPr>
     </w:lvl>
-    <w:lvl w:ilvl="8" w:tplc="04090005">
+    <w:lvl w:ilvl="8" w:tplc="04090005" w:tentative="1">
       <w:start w:val="1"/>
       <w:numFmt w:val="bullet"/>
       <w:lvlText w:val=""/>
@@ -2602,12 +2752,23 @@
       <w:szCs w:val="21"/>
     </w:rPr>
   </w:style>
+  <w:style w:type="paragraph" w:styleId="ListParagraph">
+    <w:name w:val="List Paragraph"/>
+    <w:basedOn w:val="Normal"/>
+    <w:uiPriority w:val="34"/>
+    <w:qFormat/>
+    <w:rsid w:val="00B23589"/>
+    <w:pPr>
+      <w:ind w:left="720"/>
+      <w:contextualSpacing/>
+    </w:pPr>
+  </w:style>
   <w:style w:type="character" w:styleId="Hyperlink">
     <w:name w:val="Hyperlink"/>
     <w:basedOn w:val="DefaultParagraphFont"/>
     <w:uiPriority w:val="99"/>
     <w:unhideWhenUsed/>
-    <w:rsid w:val="002E4450"/>
+    <w:rsid w:val="00B16802"/>
     <w:rPr>
       <w:color w:val="0563C1" w:themeColor="hyperlink"/>
       <w:u w:val="single"/>
@@ -2619,7 +2780,7 @@
     <w:uiPriority w:val="99"/>
     <w:semiHidden/>
     <w:unhideWhenUsed/>
-    <w:rsid w:val="0098601B"/>
+    <w:rsid w:val="00CB077B"/>
     <w:rPr>
       <w:color w:val="954F72" w:themeColor="followedHyperlink"/>
       <w:u w:val="single"/>
@@ -2887,4 +3048,16 @@
     </a:ext>
   </a:extLst>
 </a:theme>
+</file>
+
+<file path=customXml/item1.xml><?xml version="1.0" encoding="utf-8"?>
+<b:Sources xmlns:b="http://schemas.openxmlformats.org/officeDocument/2006/bibliography" xmlns="http://schemas.openxmlformats.org/officeDocument/2006/bibliography" SelectedStyle="\APASixthEditionOfficeOnline.xsl" StyleName="APA" Version="6"/>
+</file>
+
+<file path=customXml/itemProps1.xml><?xml version="1.0" encoding="utf-8"?>
+<ds:datastoreItem xmlns:ds="http://schemas.openxmlformats.org/officeDocument/2006/customXml" ds:itemID="{888847F7-F9E7-4215-9EEF-4DAD4269F5A3}">
+  <ds:schemaRefs>
+    <ds:schemaRef ds:uri="http://schemas.openxmlformats.org/officeDocument/2006/bibliography"/>
+  </ds:schemaRefs>
+</ds:datastoreItem>
 </file>
</xml_diff>